<commit_message>
modif supports dans parser
</commit_message>
<xml_diff>
--- a/ia/TP4_sujet/Rapport.docx
+++ b/ia/TP4_sujet/Rapport.docx
@@ -41,6 +41,18 @@
       <w:r>
         <w:t>Certains itemsets nous apprennent des choses intéressantes, par exemple, on peut voir que le Drake Azur est joué très souvent et que les joueurs ont tendance à le jouer le plus vite possible en jouant la pièce avec par exemple. Ça permet aux joueurs de prendre un avantage à la pioche sur leur adversaire et donc d’avoir plus de possibilités  pour la suite de la partie.</w:t>
       </w:r>
+    </w:p>
+    <w:p/>
+    <w:p>
+      <w:pPr>
+        <w:pStyle w:val="Titre1"/>
+      </w:pPr>
+      <w:r>
+        <w:t>B. Séquences et règles séquentielles</w:t>
+      </w:r>
+    </w:p>
+    <w:p/>
+    <w:p>
       <w:bookmarkStart w:id="0" w:name="_GoBack"/>
       <w:bookmarkEnd w:id="0"/>
     </w:p>

</xml_diff>

<commit_message>
modif rapport + ajout de erminer et rulegrowth dans le parser
</commit_message>
<xml_diff>
--- a/ia/TP4_sujet/Rapport.docx
+++ b/ia/TP4_sujet/Rapport.docx
@@ -29,7 +29,25 @@
     <w:p/>
     <w:p>
       <w:r>
-        <w:t>Un itemset fréquent fermé représente ici un combo de carte souvent utilisée par les joueurs du dataset. Ces itemset nous permettent donc de repérer quelles combos sont intéressantes à jouer et quelles cartes sont souvent jouées par les joueurs. Ainsi nous pouvons définir une méta et chercher les contres pour les cartes souvent jouées ou simplement préparer nos decks avec les cartes et combos que nous avons repérés comme fonctionnels dans cette méta-game.</w:t>
+        <w:t>Un itemset fréquent fermé représente ici</w:t>
+      </w:r>
+      <w:r>
+        <w:t xml:space="preserve"> des</w:t>
+      </w:r>
+      <w:r>
+        <w:t xml:space="preserve"> carte</w:t>
+      </w:r>
+      <w:r>
+        <w:t>s</w:t>
+      </w:r>
+      <w:r>
+        <w:t xml:space="preserve"> souvent </w:t>
+      </w:r>
+      <w:r>
+        <w:t xml:space="preserve">jouées </w:t>
+      </w:r>
+      <w:r>
+        <w:t>par les joueurs du dataset. Ces itemset nous permettent donc de repérer quelles cartes sont souvent jouées par les joueurs. Ainsi nous pouvons définir une méta et chercher les contres pour les cartes souvent jouées ou simplement préparer nos decks avec les cartes et combos que nous avons repérés comme fonctionnels dans cette méta-game.</w:t>
       </w:r>
     </w:p>
     <w:p>
@@ -39,7 +57,7 @@
     </w:p>
     <w:p>
       <w:r>
-        <w:t>Certains itemsets nous apprennent des choses intéressantes, par exemple, on peut voir que le Drake Azur est joué très souvent et que les joueurs ont tendance à le jouer le plus vite possible en jouant la pièce avec par exemple. Ça permet aux joueurs de prendre un avantage à la pioche sur leur adversaire et donc d’avoir plus de possibilités  pour la suite de la partie.</w:t>
+        <w:t>Certains itemsets nous apprennent des choses intéressantes, par exemple, on peut voir que le Drake Azur est joué très souvent et que les joueurs ont tendance à le jouer le plus vite possible en jouant la pièce avec. Ça permet aux joueurs de prendre un avantage à la pioche sur leur adversaire et donc d’avoir plus de possibilités  pour la suite de la partie.</w:t>
       </w:r>
     </w:p>
     <w:p/>
@@ -52,6 +70,16 @@
       </w:r>
     </w:p>
     <w:p/>
+    <w:p>
+      <w:r>
+        <w:t>Une séquence représente ici un combo de cartes joué par un joueur ainsi que la réponse de son adversaire. Une séquence fréquente représente donc ici un combo de cartes fréquent et son contre. Avec ces données, nous pouvons mettre en avant les meilleurs combos et leurs potentiels contre. Cela nous permet, par exemple, de prévoir dans notre deck un moyen d’empêcher le contre de notre combo ou de prévoir les contres à d’autres combos. On peut aussi prévoir ce que l’adversaire va probablement jouer dans les prochains tours grâce à ce qu’il a déjà joué si cela correspond au début d’une combo que l’on aurait trouvé, et ainsi se préparer à contrer cette combo ou tout simplement l’empêcher de la finir.</w:t>
+      </w:r>
+    </w:p>
+    <w:p>
+      <w:r>
+        <w:t>Une grande partie de ces séquences sont triviales, par exemple la plus fréquente est la séquence constituée de la pièce seule. Cette séquence ne nous apprend rien puisque la pièce est donnée gratuitement au joueur qui joue en second dans la partie et elle ne présente pas d’autre carte que la pièce, et donc pas de combo intéressante avec cette dernière.</w:t>
+      </w:r>
+    </w:p>
     <w:p>
       <w:bookmarkStart w:id="0" w:name="_GoBack"/>
       <w:bookmarkEnd w:id="0"/>
@@ -68,7 +96,7 @@
 
 <file path=word/numbering.xml><?xml version="1.0" encoding="utf-8"?>
 <w:numbering xmlns:wpc="http://schemas.microsoft.com/office/word/2010/wordprocessingCanvas" xmlns:mc="http://schemas.openxmlformats.org/markup-compatibility/2006" xmlns:o="urn:schemas-microsoft-com:office:office" xmlns:r="http://schemas.openxmlformats.org/officeDocument/2006/relationships" xmlns:m="http://schemas.openxmlformats.org/officeDocument/2006/math" xmlns:v="urn:schemas-microsoft-com:vml" xmlns:wp14="http://schemas.microsoft.com/office/word/2010/wordprocessingDrawing" xmlns:wp="http://schemas.openxmlformats.org/drawingml/2006/wordprocessingDrawing" xmlns:w10="urn:schemas-microsoft-com:office:word" xmlns:w="http://schemas.openxmlformats.org/wordprocessingml/2006/main" xmlns:w14="http://schemas.microsoft.com/office/word/2010/wordml" xmlns:w15="http://schemas.microsoft.com/office/word/2012/wordml" xmlns:wpg="http://schemas.microsoft.com/office/word/2010/wordprocessingGroup" xmlns:wpi="http://schemas.microsoft.com/office/word/2010/wordprocessingInk" xmlns:wne="http://schemas.microsoft.com/office/word/2006/wordml" xmlns:wps="http://schemas.microsoft.com/office/word/2010/wordprocessingShape" mc:Ignorable="w14 w15 wp14">
-  <w:abstractNum w:abstractNumId="0" w15:restartNumberingAfterBreak="0">
+  <w:abstractNum w:abstractNumId="0">
     <w:nsid w:val="03190891"/>
     <w:multiLevelType w:val="hybridMultilevel"/>
     <w:tmpl w:val="365E2436"/>

</xml_diff>

<commit_message>
maj rapport + modif parser
</commit_message>
<xml_diff>
--- a/ia/TP4_sujet/Rapport.docx
+++ b/ia/TP4_sujet/Rapport.docx
@@ -69,7 +69,14 @@
         <w:t>B. Séquences et règles séquentielles</w:t>
       </w:r>
     </w:p>
-    <w:p/>
+    <w:p>
+      <w:pPr>
+        <w:pStyle w:val="Titre2"/>
+      </w:pPr>
+      <w:r>
+        <w:t>1. L’algorithme CloSpan</w:t>
+      </w:r>
+    </w:p>
     <w:p>
       <w:r>
         <w:t>Une séquence représente ici un combo de cartes joué par un joueur ainsi que la réponse de son adversaire. Une séquence fréquente représente donc ici un combo de cartes fréquent et son contre. Avec ces données, nous pouvons mettre en avant les meilleurs combos et leurs potentiels contre. Cela nous permet, par exemple, de prévoir dans notre deck un moyen d’empêcher le contre de notre combo ou de prévoir les contres à d’autres combos. On peut aussi prévoir ce que l’adversaire va probablement jouer dans les prochains tours grâce à ce qu’il a déjà joué si cela correspond au début d’une combo que l’on aurait trouvé, et ainsi se préparer à contrer cette combo ou tout simplement l’empêcher de la finir.</w:t>
@@ -78,6 +85,40 @@
     <w:p>
       <w:r>
         <w:t>Une grande partie de ces séquences sont triviales, par exemple la plus fréquente est la séquence constituée de la pièce seule. Cette séquence ne nous apprend rien puisque la pièce est donnée gratuitement au joueur qui joue en second dans la partie et elle ne présente pas d’autre carte que la pièce, et donc pas de combo intéressante avec cette dernière.</w:t>
+      </w:r>
+    </w:p>
+    <w:p>
+      <w:r>
+        <w:t>Nous n’avons pas pu trouver de séquences fréquentes intéressantes. Nous avons donc tenté de réduire le support demandé pour la recherche afin d’avoir plus de résultats. Nous avons ensuite appliqué nos connaissances pour supprimer le plus de résultats jugés inintéressants afin de pouvoir mieux lire le fichier de sortie. Pour ce faire nous avons supprimé tous les résultats contenant la pièce</w:t>
+      </w:r>
+      <w:r>
+        <w:t xml:space="preserve"> seule dans un des items de la séquence. Nous avons ensuite supprimé tous les résultats ne contenant qu’un item dans la séquence afin de ne pas faire de redondance avec l’étude de la partie A.</w:t>
+      </w:r>
+    </w:p>
+    <w:p>
+      <w:r>
+        <w:t xml:space="preserve">Malgré tous ces efforts, les séquences trouvées dans les résultats ne présentaient aucune information intéressante car </w:t>
+      </w:r>
+      <w:r>
+        <w:t>les données</w:t>
+      </w:r>
+      <w:r>
+        <w:t xml:space="preserve"> sont trop imprécis (on ne sait pas où sont jouées les cartes présentes dans </w:t>
+      </w:r>
+      <w:r>
+        <w:lastRenderedPageBreak/>
+        <w:t>les séquences ni l’état du plateau de jeu à ce moment).</w:t>
+      </w:r>
+      <w:r>
+        <w:t xml:space="preserve"> On retrouve dans la plupart des cas une suite de pouvoir héroïque joué par un joueur puis par l’autre.</w:t>
+      </w:r>
+    </w:p>
+    <w:p>
+      <w:pPr>
+        <w:pStyle w:val="Titre2"/>
+      </w:pPr>
+      <w:r>
+        <w:t>2. Les algorithmes ERMiner et RuleGrowth</w:t>
       </w:r>
     </w:p>
     <w:p>
@@ -96,7 +137,7 @@
 
 <file path=word/numbering.xml><?xml version="1.0" encoding="utf-8"?>
 <w:numbering xmlns:wpc="http://schemas.microsoft.com/office/word/2010/wordprocessingCanvas" xmlns:mc="http://schemas.openxmlformats.org/markup-compatibility/2006" xmlns:o="urn:schemas-microsoft-com:office:office" xmlns:r="http://schemas.openxmlformats.org/officeDocument/2006/relationships" xmlns:m="http://schemas.openxmlformats.org/officeDocument/2006/math" xmlns:v="urn:schemas-microsoft-com:vml" xmlns:wp14="http://schemas.microsoft.com/office/word/2010/wordprocessingDrawing" xmlns:wp="http://schemas.openxmlformats.org/drawingml/2006/wordprocessingDrawing" xmlns:w10="urn:schemas-microsoft-com:office:word" xmlns:w="http://schemas.openxmlformats.org/wordprocessingml/2006/main" xmlns:w14="http://schemas.microsoft.com/office/word/2010/wordml" xmlns:w15="http://schemas.microsoft.com/office/word/2012/wordml" xmlns:wpg="http://schemas.microsoft.com/office/word/2010/wordprocessingGroup" xmlns:wpi="http://schemas.microsoft.com/office/word/2010/wordprocessingInk" xmlns:wne="http://schemas.microsoft.com/office/word/2006/wordml" xmlns:wps="http://schemas.microsoft.com/office/word/2010/wordprocessingShape" mc:Ignorable="w14 w15 wp14">
-  <w:abstractNum w:abstractNumId="0">
+  <w:abstractNum w:abstractNumId="0" w15:restartNumberingAfterBreak="0">
     <w:nsid w:val="03190891"/>
     <w:multiLevelType w:val="hybridMultilevel"/>
     <w:tmpl w:val="365E2436"/>
@@ -610,6 +651,29 @@
       <w:szCs w:val="32"/>
     </w:rPr>
   </w:style>
+  <w:style w:type="paragraph" w:styleId="Titre2">
+    <w:name w:val="heading 2"/>
+    <w:basedOn w:val="Normal"/>
+    <w:next w:val="Normal"/>
+    <w:link w:val="Titre2Car"/>
+    <w:uiPriority w:val="9"/>
+    <w:unhideWhenUsed/>
+    <w:qFormat/>
+    <w:rsid w:val="00AA265A"/>
+    <w:pPr>
+      <w:keepNext/>
+      <w:keepLines/>
+      <w:spacing w:before="40" w:after="0"/>
+      <w:ind w:left="708"/>
+      <w:outlineLvl w:val="1"/>
+    </w:pPr>
+    <w:rPr>
+      <w:rFonts w:asciiTheme="majorHAnsi" w:eastAsiaTheme="majorEastAsia" w:hAnsiTheme="majorHAnsi" w:cstheme="majorBidi"/>
+      <w:color w:val="2E74B5" w:themeColor="accent1" w:themeShade="BF"/>
+      <w:sz w:val="26"/>
+      <w:szCs w:val="26"/>
+    </w:rPr>
+  </w:style>
   <w:style w:type="character" w:default="1" w:styleId="Policepardfaut">
     <w:name w:val="Default Paragraph Font"/>
     <w:uiPriority w:val="1"/>
@@ -682,6 +746,19 @@
       <w:color w:val="2E74B5" w:themeColor="accent1" w:themeShade="BF"/>
       <w:sz w:val="32"/>
       <w:szCs w:val="32"/>
+    </w:rPr>
+  </w:style>
+  <w:style w:type="character" w:customStyle="1" w:styleId="Titre2Car">
+    <w:name w:val="Titre 2 Car"/>
+    <w:basedOn w:val="Policepardfaut"/>
+    <w:link w:val="Titre2"/>
+    <w:uiPriority w:val="9"/>
+    <w:rsid w:val="00AA265A"/>
+    <w:rPr>
+      <w:rFonts w:asciiTheme="majorHAnsi" w:eastAsiaTheme="majorEastAsia" w:hAnsiTheme="majorHAnsi" w:cstheme="majorBidi"/>
+      <w:color w:val="2E74B5" w:themeColor="accent1" w:themeShade="BF"/>
+      <w:sz w:val="26"/>
+      <w:szCs w:val="26"/>
     </w:rPr>
   </w:style>
 </w:styles>

</xml_diff>